<commit_message>
Queries DB Intro and CRUD
</commit_message>
<xml_diff>
--- a/C# DB/MS SQL/01 - Databases Introduction/01. Database-Introduction-Exercises.docx
+++ b/C# DB/MS SQL/01 - Databases Introduction/01. Database-Introduction-Exercises.docx
@@ -1,6 +1,6 @@
 
 <file path=word/document.xml><?xml version="1.0" encoding="utf-8"?>
-<w:document xmlns:wpc="http://schemas.microsoft.com/office/word/2010/wordprocessingCanvas" xmlns:cx="http://schemas.microsoft.com/office/drawing/2014/chartex" xmlns:cx1="http://schemas.microsoft.com/office/drawing/2015/9/8/chartex" xmlns:cx2="http://schemas.microsoft.com/office/drawing/2015/10/21/chartex" xmlns:cx3="http://schemas.microsoft.com/office/drawing/2016/5/9/chartex" xmlns:cx4="http://schemas.microsoft.com/office/drawing/2016/5/10/chartex" xmlns:cx5="http://schemas.microsoft.com/office/drawing/2016/5/11/chartex" xmlns:cx6="http://schemas.microsoft.com/office/drawing/2016/5/12/chartex" xmlns:cx7="http://schemas.microsoft.com/office/drawing/2016/5/13/chartex" xmlns:cx8="http://schemas.microsoft.com/office/drawing/2016/5/14/chartex" xmlns:mc="http://schemas.openxmlformats.org/markup-compatibility/2006" xmlns:aink="http://schemas.microsoft.com/office/drawing/2016/ink" xmlns:am3d="http://schemas.microsoft.com/office/drawing/2017/model3d" xmlns:o="urn:schemas-microsoft-com:office:office" xmlns:r="http://schemas.openxmlformats.org/officeDocument/2006/relationships" xmlns:m="http://schemas.openxmlformats.org/officeDocument/2006/math" xmlns:v="urn:schemas-microsoft-com:vml" xmlns:wp14="http://schemas.microsoft.com/office/word/2010/wordprocessingDrawing" xmlns:wp="http://schemas.openxmlformats.org/drawingml/2006/wordprocessingDrawing" xmlns:w10="urn:schemas-microsoft-com:office:word" xmlns:w="http://schemas.openxmlformats.org/wordprocessingml/2006/main" xmlns:w14="http://schemas.microsoft.com/office/word/2010/wordml" xmlns:w15="http://schemas.microsoft.com/office/word/2012/wordml" xmlns:w16cex="http://schemas.microsoft.com/office/word/2018/wordml/cex" xmlns:w16cid="http://schemas.microsoft.com/office/word/2016/wordml/cid" xmlns:w16="http://schemas.microsoft.com/office/word/2018/wordml" xmlns:w16sdtdh="http://schemas.microsoft.com/office/word/2020/wordml/sdtdatahash" xmlns:w16se="http://schemas.microsoft.com/office/word/2015/wordml/symex" xmlns:wpg="http://schemas.microsoft.com/office/word/2010/wordprocessingGroup" xmlns:wpi="http://schemas.microsoft.com/office/word/2010/wordprocessingInk" xmlns:wne="http://schemas.microsoft.com/office/word/2006/wordml" xmlns:wps="http://schemas.microsoft.com/office/word/2010/wordprocessingShape" mc:Ignorable="w14 w15 w16se w16cid w16 w16cex w16sdtdh wp14">
+<w:document xmlns:wpc="http://schemas.microsoft.com/office/word/2010/wordprocessingCanvas" xmlns:cx="http://schemas.microsoft.com/office/drawing/2014/chartex" xmlns:cx1="http://schemas.microsoft.com/office/drawing/2015/9/8/chartex" xmlns:cx2="http://schemas.microsoft.com/office/drawing/2015/10/21/chartex" xmlns:cx3="http://schemas.microsoft.com/office/drawing/2016/5/9/chartex" xmlns:cx4="http://schemas.microsoft.com/office/drawing/2016/5/10/chartex" xmlns:cx5="http://schemas.microsoft.com/office/drawing/2016/5/11/chartex" xmlns:cx6="http://schemas.microsoft.com/office/drawing/2016/5/12/chartex" xmlns:cx7="http://schemas.microsoft.com/office/drawing/2016/5/13/chartex" xmlns:cx8="http://schemas.microsoft.com/office/drawing/2016/5/14/chartex" xmlns:mc="http://schemas.openxmlformats.org/markup-compatibility/2006" xmlns:aink="http://schemas.microsoft.com/office/drawing/2016/ink" xmlns:am3d="http://schemas.microsoft.com/office/drawing/2017/model3d" xmlns:o="urn:schemas-microsoft-com:office:office" xmlns:oel="http://schemas.microsoft.com/office/2019/extlst" xmlns:r="http://schemas.openxmlformats.org/officeDocument/2006/relationships" xmlns:m="http://schemas.openxmlformats.org/officeDocument/2006/math" xmlns:v="urn:schemas-microsoft-com:vml" xmlns:wp14="http://schemas.microsoft.com/office/word/2010/wordprocessingDrawing" xmlns:wp="http://schemas.openxmlformats.org/drawingml/2006/wordprocessingDrawing" xmlns:w10="urn:schemas-microsoft-com:office:word" xmlns:w="http://schemas.openxmlformats.org/wordprocessingml/2006/main" xmlns:w14="http://schemas.microsoft.com/office/word/2010/wordml" xmlns:w15="http://schemas.microsoft.com/office/word/2012/wordml" xmlns:w16cex="http://schemas.microsoft.com/office/word/2018/wordml/cex" xmlns:w16cid="http://schemas.microsoft.com/office/word/2016/wordml/cid" xmlns:w16="http://schemas.microsoft.com/office/word/2018/wordml" xmlns:w16sdtdh="http://schemas.microsoft.com/office/word/2020/wordml/sdtdatahash" xmlns:w16se="http://schemas.microsoft.com/office/word/2015/wordml/symex" xmlns:wpg="http://schemas.microsoft.com/office/word/2010/wordprocessingGroup" xmlns:wpi="http://schemas.microsoft.com/office/word/2010/wordprocessingInk" xmlns:wne="http://schemas.microsoft.com/office/word/2006/wordml" xmlns:wps="http://schemas.microsoft.com/office/word/2010/wordprocessingShape" mc:Ignorable="w14 w15 w16se w16cid w16 w16cex w16sdtdh wp14">
   <w:body>
     <w:p>
       <w:pPr>
@@ -1411,7 +1411,7 @@
                 <w:rFonts w:ascii="Consolas" w:hAnsi="Consolas"/>
                 <w:lang w:val="en-GB"/>
               </w:rPr>
-              <w:t>t</w:t>
+              <w:t>d</w:t>
             </w:r>
           </w:p>
         </w:tc>
@@ -9412,7 +9412,7 @@
 </file>
 
 <file path=word/endnotes.xml><?xml version="1.0" encoding="utf-8"?>
-<w:endnotes xmlns:wpc="http://schemas.microsoft.com/office/word/2010/wordprocessingCanvas" xmlns:cx="http://schemas.microsoft.com/office/drawing/2014/chartex" xmlns:cx1="http://schemas.microsoft.com/office/drawing/2015/9/8/chartex" xmlns:cx2="http://schemas.microsoft.com/office/drawing/2015/10/21/chartex" xmlns:cx3="http://schemas.microsoft.com/office/drawing/2016/5/9/chartex" xmlns:cx4="http://schemas.microsoft.com/office/drawing/2016/5/10/chartex" xmlns:cx5="http://schemas.microsoft.com/office/drawing/2016/5/11/chartex" xmlns:cx6="http://schemas.microsoft.com/office/drawing/2016/5/12/chartex" xmlns:cx7="http://schemas.microsoft.com/office/drawing/2016/5/13/chartex" xmlns:cx8="http://schemas.microsoft.com/office/drawing/2016/5/14/chartex" xmlns:mc="http://schemas.openxmlformats.org/markup-compatibility/2006" xmlns:aink="http://schemas.microsoft.com/office/drawing/2016/ink" xmlns:am3d="http://schemas.microsoft.com/office/drawing/2017/model3d" xmlns:o="urn:schemas-microsoft-com:office:office" xmlns:r="http://schemas.openxmlformats.org/officeDocument/2006/relationships" xmlns:m="http://schemas.openxmlformats.org/officeDocument/2006/math" xmlns:v="urn:schemas-microsoft-com:vml" xmlns:wp14="http://schemas.microsoft.com/office/word/2010/wordprocessingDrawing" xmlns:wp="http://schemas.openxmlformats.org/drawingml/2006/wordprocessingDrawing" xmlns:w10="urn:schemas-microsoft-com:office:word" xmlns:w="http://schemas.openxmlformats.org/wordprocessingml/2006/main" xmlns:w14="http://schemas.microsoft.com/office/word/2010/wordml" xmlns:w15="http://schemas.microsoft.com/office/word/2012/wordml" xmlns:w16cex="http://schemas.microsoft.com/office/word/2018/wordml/cex" xmlns:w16cid="http://schemas.microsoft.com/office/word/2016/wordml/cid" xmlns:w16="http://schemas.microsoft.com/office/word/2018/wordml" xmlns:w16sdtdh="http://schemas.microsoft.com/office/word/2020/wordml/sdtdatahash" xmlns:w16se="http://schemas.microsoft.com/office/word/2015/wordml/symex" xmlns:wpg="http://schemas.microsoft.com/office/word/2010/wordprocessingGroup" xmlns:wpi="http://schemas.microsoft.com/office/word/2010/wordprocessingInk" xmlns:wne="http://schemas.microsoft.com/office/word/2006/wordml" xmlns:wps="http://schemas.microsoft.com/office/word/2010/wordprocessingShape" mc:Ignorable="w14 w15 w16se w16cid w16 w16cex w16sdtdh wp14">
+<w:endnotes xmlns:wpc="http://schemas.microsoft.com/office/word/2010/wordprocessingCanvas" xmlns:cx="http://schemas.microsoft.com/office/drawing/2014/chartex" xmlns:cx1="http://schemas.microsoft.com/office/drawing/2015/9/8/chartex" xmlns:cx2="http://schemas.microsoft.com/office/drawing/2015/10/21/chartex" xmlns:cx3="http://schemas.microsoft.com/office/drawing/2016/5/9/chartex" xmlns:cx4="http://schemas.microsoft.com/office/drawing/2016/5/10/chartex" xmlns:cx5="http://schemas.microsoft.com/office/drawing/2016/5/11/chartex" xmlns:cx6="http://schemas.microsoft.com/office/drawing/2016/5/12/chartex" xmlns:cx7="http://schemas.microsoft.com/office/drawing/2016/5/13/chartex" xmlns:cx8="http://schemas.microsoft.com/office/drawing/2016/5/14/chartex" xmlns:mc="http://schemas.openxmlformats.org/markup-compatibility/2006" xmlns:aink="http://schemas.microsoft.com/office/drawing/2016/ink" xmlns:am3d="http://schemas.microsoft.com/office/drawing/2017/model3d" xmlns:o="urn:schemas-microsoft-com:office:office" xmlns:oel="http://schemas.microsoft.com/office/2019/extlst" xmlns:r="http://schemas.openxmlformats.org/officeDocument/2006/relationships" xmlns:m="http://schemas.openxmlformats.org/officeDocument/2006/math" xmlns:v="urn:schemas-microsoft-com:vml" xmlns:wp14="http://schemas.microsoft.com/office/word/2010/wordprocessingDrawing" xmlns:wp="http://schemas.openxmlformats.org/drawingml/2006/wordprocessingDrawing" xmlns:w10="urn:schemas-microsoft-com:office:word" xmlns:w="http://schemas.openxmlformats.org/wordprocessingml/2006/main" xmlns:w14="http://schemas.microsoft.com/office/word/2010/wordml" xmlns:w15="http://schemas.microsoft.com/office/word/2012/wordml" xmlns:w16cex="http://schemas.microsoft.com/office/word/2018/wordml/cex" xmlns:w16cid="http://schemas.microsoft.com/office/word/2016/wordml/cid" xmlns:w16="http://schemas.microsoft.com/office/word/2018/wordml" xmlns:w16sdtdh="http://schemas.microsoft.com/office/word/2020/wordml/sdtdatahash" xmlns:w16se="http://schemas.microsoft.com/office/word/2015/wordml/symex" xmlns:wpg="http://schemas.microsoft.com/office/word/2010/wordprocessingGroup" xmlns:wpi="http://schemas.microsoft.com/office/word/2010/wordprocessingInk" xmlns:wne="http://schemas.microsoft.com/office/word/2006/wordml" xmlns:wps="http://schemas.microsoft.com/office/word/2010/wordprocessingShape" mc:Ignorable="w14 w15 w16se w16cid w16 w16cex w16sdtdh wp14">
   <w:endnote w:type="separator" w:id="-1">
     <w:p>
       <w:pPr>
@@ -9437,7 +9437,7 @@
 </file>
 
 <file path=word/footer1.xml><?xml version="1.0" encoding="utf-8"?>
-<w:ftr xmlns:wpc="http://schemas.microsoft.com/office/word/2010/wordprocessingCanvas" xmlns:cx="http://schemas.microsoft.com/office/drawing/2014/chartex" xmlns:cx1="http://schemas.microsoft.com/office/drawing/2015/9/8/chartex" xmlns:cx2="http://schemas.microsoft.com/office/drawing/2015/10/21/chartex" xmlns:cx3="http://schemas.microsoft.com/office/drawing/2016/5/9/chartex" xmlns:cx4="http://schemas.microsoft.com/office/drawing/2016/5/10/chartex" xmlns:cx5="http://schemas.microsoft.com/office/drawing/2016/5/11/chartex" xmlns:cx6="http://schemas.microsoft.com/office/drawing/2016/5/12/chartex" xmlns:cx7="http://schemas.microsoft.com/office/drawing/2016/5/13/chartex" xmlns:cx8="http://schemas.microsoft.com/office/drawing/2016/5/14/chartex" xmlns:mc="http://schemas.openxmlformats.org/markup-compatibility/2006" xmlns:aink="http://schemas.microsoft.com/office/drawing/2016/ink" xmlns:am3d="http://schemas.microsoft.com/office/drawing/2017/model3d" xmlns:o="urn:schemas-microsoft-com:office:office" xmlns:r="http://schemas.openxmlformats.org/officeDocument/2006/relationships" xmlns:m="http://schemas.openxmlformats.org/officeDocument/2006/math" xmlns:v="urn:schemas-microsoft-com:vml" xmlns:wp14="http://schemas.microsoft.com/office/word/2010/wordprocessingDrawing" xmlns:wp="http://schemas.openxmlformats.org/drawingml/2006/wordprocessingDrawing" xmlns:w10="urn:schemas-microsoft-com:office:word" xmlns:w="http://schemas.openxmlformats.org/wordprocessingml/2006/main" xmlns:w14="http://schemas.microsoft.com/office/word/2010/wordml" xmlns:w15="http://schemas.microsoft.com/office/word/2012/wordml" xmlns:w16cex="http://schemas.microsoft.com/office/word/2018/wordml/cex" xmlns:w16cid="http://schemas.microsoft.com/office/word/2016/wordml/cid" xmlns:w16="http://schemas.microsoft.com/office/word/2018/wordml" xmlns:w16sdtdh="http://schemas.microsoft.com/office/word/2020/wordml/sdtdatahash" xmlns:w16se="http://schemas.microsoft.com/office/word/2015/wordml/symex" xmlns:wpg="http://schemas.microsoft.com/office/word/2010/wordprocessingGroup" xmlns:wpi="http://schemas.microsoft.com/office/word/2010/wordprocessingInk" xmlns:wne="http://schemas.microsoft.com/office/word/2006/wordml" xmlns:wps="http://schemas.microsoft.com/office/word/2010/wordprocessingShape" mc:Ignorable="w14 w15 w16se w16cid w16 w16cex w16sdtdh wp14">
+<w:ftr xmlns:wpc="http://schemas.microsoft.com/office/word/2010/wordprocessingCanvas" xmlns:cx="http://schemas.microsoft.com/office/drawing/2014/chartex" xmlns:cx1="http://schemas.microsoft.com/office/drawing/2015/9/8/chartex" xmlns:cx2="http://schemas.microsoft.com/office/drawing/2015/10/21/chartex" xmlns:cx3="http://schemas.microsoft.com/office/drawing/2016/5/9/chartex" xmlns:cx4="http://schemas.microsoft.com/office/drawing/2016/5/10/chartex" xmlns:cx5="http://schemas.microsoft.com/office/drawing/2016/5/11/chartex" xmlns:cx6="http://schemas.microsoft.com/office/drawing/2016/5/12/chartex" xmlns:cx7="http://schemas.microsoft.com/office/drawing/2016/5/13/chartex" xmlns:cx8="http://schemas.microsoft.com/office/drawing/2016/5/14/chartex" xmlns:mc="http://schemas.openxmlformats.org/markup-compatibility/2006" xmlns:aink="http://schemas.microsoft.com/office/drawing/2016/ink" xmlns:am3d="http://schemas.microsoft.com/office/drawing/2017/model3d" xmlns:o="urn:schemas-microsoft-com:office:office" xmlns:oel="http://schemas.microsoft.com/office/2019/extlst" xmlns:r="http://schemas.openxmlformats.org/officeDocument/2006/relationships" xmlns:m="http://schemas.openxmlformats.org/officeDocument/2006/math" xmlns:v="urn:schemas-microsoft-com:vml" xmlns:wp14="http://schemas.microsoft.com/office/word/2010/wordprocessingDrawing" xmlns:wp="http://schemas.openxmlformats.org/drawingml/2006/wordprocessingDrawing" xmlns:w10="urn:schemas-microsoft-com:office:word" xmlns:w="http://schemas.openxmlformats.org/wordprocessingml/2006/main" xmlns:w14="http://schemas.microsoft.com/office/word/2010/wordml" xmlns:w15="http://schemas.microsoft.com/office/word/2012/wordml" xmlns:w16cex="http://schemas.microsoft.com/office/word/2018/wordml/cex" xmlns:w16cid="http://schemas.microsoft.com/office/word/2016/wordml/cid" xmlns:w16="http://schemas.microsoft.com/office/word/2018/wordml" xmlns:w16sdtdh="http://schemas.microsoft.com/office/word/2020/wordml/sdtdatahash" xmlns:w16se="http://schemas.microsoft.com/office/word/2015/wordml/symex" xmlns:wpg="http://schemas.microsoft.com/office/word/2010/wordprocessingGroup" xmlns:wpi="http://schemas.microsoft.com/office/word/2010/wordprocessingInk" xmlns:wne="http://schemas.microsoft.com/office/word/2006/wordml" xmlns:wps="http://schemas.microsoft.com/office/word/2010/wordprocessingShape" mc:Ignorable="w14 w15 w16se w16cid w16 w16cex w16sdtdh wp14">
   <w:p>
     <w:pPr>
       <w:pStyle w:val="Footer"/>
@@ -9538,7 +9538,7 @@
               <v:stroke joinstyle="miter"/>
               <v:path gradientshapeok="t" o:connecttype="rect"/>
             </v:shapetype>
-            <v:shape id="Text Box 6" o:spid="_x0000_s1026" type="#_x0000_t202" style="position:absolute;margin-left:109.85pt;margin-top:28.05pt;width:40.15pt;height:13pt;z-index:251660288;visibility:visible;mso-wrap-style:square;mso-width-percent:0;mso-height-percent:0;mso-wrap-distance-left:9pt;mso-wrap-distance-top:0;mso-wrap-distance-right:9pt;mso-wrap-distance-bottom:0;mso-position-horizontal:absolute;mso-position-horizontal-relative:text;mso-position-vertical:absolute;mso-position-vertical-relative:text;mso-width-percent:0;mso-height-percent:0;mso-width-relative:page;mso-height-relative:page;v-text-anchor:middle" o:gfxdata="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" filled="f" stroked="f" strokeweight=".5pt">
+            <v:shape id="Text Box 6" o:spid="_x0000_s1026" type="#_x0000_t202" style="position:absolute;margin-left:109.85pt;margin-top:28.05pt;width:40.15pt;height:13pt;z-index:251660288;visibility:visible;mso-wrap-style:square;mso-width-percent:0;mso-height-percent:0;mso-wrap-distance-left:9pt;mso-wrap-distance-top:0;mso-wrap-distance-right:9pt;mso-wrap-distance-bottom:0;mso-position-horizontal:absolute;mso-position-horizontal-relative:text;mso-position-vertical:absolute;mso-position-vertical-relative:text;mso-width-percent:0;mso-height-percent:0;mso-width-relative:page;mso-height-relative:page;v-text-anchor:middle" o:gfxdata="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" filled="f" stroked="f" strokeweight=".5pt">
               <v:textbox inset=".5mm,0,0,0">
                 <w:txbxContent>
                   <w:p>
@@ -10325,7 +10325,7 @@
         </mc:Choice>
         <mc:Fallback>
           <w:pict>
-            <v:shape w14:anchorId="2074F399" id="Text Box 16" o:spid="_x0000_s1027" type="#_x0000_t202" style="position:absolute;margin-left:109pt;margin-top:7pt;width:411.4pt;height:40.45pt;z-index:251657216;visibility:visible;mso-wrap-style:square;mso-width-percent:0;mso-height-percent:0;mso-wrap-distance-left:9pt;mso-wrap-distance-top:0;mso-wrap-distance-right:9pt;mso-wrap-distance-bottom:0;mso-position-horizontal:absolute;mso-position-horizontal-relative:text;mso-position-vertical:absolute;mso-position-vertical-relative:text;mso-width-percent:0;mso-height-percent:0;mso-width-relative:page;mso-height-relative:page;v-text-anchor:top" o:gfxdata="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" filled="f" stroked="f">
+            <v:shape w14:anchorId="2074F399" id="Text Box 16" o:spid="_x0000_s1027" type="#_x0000_t202" style="position:absolute;margin-left:109pt;margin-top:7pt;width:411.4pt;height:40.45pt;z-index:251657216;visibility:visible;mso-wrap-style:square;mso-width-percent:0;mso-height-percent:0;mso-wrap-distance-left:9pt;mso-wrap-distance-top:0;mso-wrap-distance-right:9pt;mso-wrap-distance-bottom:0;mso-position-horizontal:absolute;mso-position-horizontal-relative:text;mso-position-vertical:absolute;mso-position-vertical-relative:text;mso-width-percent:0;mso-height-percent:0;mso-width-relative:page;mso-height-relative:page;v-text-anchor:top" o:gfxdata="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" filled="f" stroked="f">
               <v:textbox inset=".5mm,1.2mm,.5mm,.5mm">
                 <w:txbxContent>
                   <w:p>
@@ -11350,7 +11350,7 @@
         </mc:Choice>
         <mc:Fallback>
           <w:pict>
-            <v:shape w14:anchorId="60DB5C39" id="Text Box 4" o:spid="_x0000_s1028" type="#_x0000_t202" style="position:absolute;margin-left:444.65pt;margin-top:26.95pt;width:70.9pt;height:15.9pt;z-index:251663360;visibility:visible;mso-wrap-style:square;mso-width-percent:0;mso-height-percent:0;mso-wrap-distance-left:9pt;mso-wrap-distance-top:0;mso-wrap-distance-right:9pt;mso-wrap-distance-bottom:0;mso-position-horizontal:absolute;mso-position-horizontal-relative:text;mso-position-vertical:absolute;mso-position-vertical-relative:text;mso-width-percent:0;mso-height-percent:0;mso-width-relative:page;mso-height-relative:page;v-text-anchor:middle" o:gfxdata="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" filled="f" stroked="f" strokeweight=".5pt">
+            <v:shape w14:anchorId="60DB5C39" id="Text Box 4" o:spid="_x0000_s1028" type="#_x0000_t202" style="position:absolute;margin-left:444.65pt;margin-top:26.95pt;width:70.9pt;height:15.9pt;z-index:251663360;visibility:visible;mso-wrap-style:square;mso-width-percent:0;mso-height-percent:0;mso-wrap-distance-left:9pt;mso-wrap-distance-top:0;mso-wrap-distance-right:9pt;mso-wrap-distance-bottom:0;mso-position-horizontal:absolute;mso-position-horizontal-relative:text;mso-position-vertical:absolute;mso-position-vertical-relative:text;mso-width-percent:0;mso-height-percent:0;mso-width-relative:page;mso-height-relative:page;v-text-anchor:middle" o:gfxdata="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" filled="f" stroked="f" strokeweight=".5pt">
               <v:textbox inset="0,0,0,0">
                 <w:txbxContent>
                   <w:p>
@@ -11461,7 +11461,7 @@
 </file>
 
 <file path=word/footnotes.xml><?xml version="1.0" encoding="utf-8"?>
-<w:footnotes xmlns:wpc="http://schemas.microsoft.com/office/word/2010/wordprocessingCanvas" xmlns:cx="http://schemas.microsoft.com/office/drawing/2014/chartex" xmlns:cx1="http://schemas.microsoft.com/office/drawing/2015/9/8/chartex" xmlns:cx2="http://schemas.microsoft.com/office/drawing/2015/10/21/chartex" xmlns:cx3="http://schemas.microsoft.com/office/drawing/2016/5/9/chartex" xmlns:cx4="http://schemas.microsoft.com/office/drawing/2016/5/10/chartex" xmlns:cx5="http://schemas.microsoft.com/office/drawing/2016/5/11/chartex" xmlns:cx6="http://schemas.microsoft.com/office/drawing/2016/5/12/chartex" xmlns:cx7="http://schemas.microsoft.com/office/drawing/2016/5/13/chartex" xmlns:cx8="http://schemas.microsoft.com/office/drawing/2016/5/14/chartex" xmlns:mc="http://schemas.openxmlformats.org/markup-compatibility/2006" xmlns:aink="http://schemas.microsoft.com/office/drawing/2016/ink" xmlns:am3d="http://schemas.microsoft.com/office/drawing/2017/model3d" xmlns:o="urn:schemas-microsoft-com:office:office" xmlns:r="http://schemas.openxmlformats.org/officeDocument/2006/relationships" xmlns:m="http://schemas.openxmlformats.org/officeDocument/2006/math" xmlns:v="urn:schemas-microsoft-com:vml" xmlns:wp14="http://schemas.microsoft.com/office/word/2010/wordprocessingDrawing" xmlns:wp="http://schemas.openxmlformats.org/drawingml/2006/wordprocessingDrawing" xmlns:w10="urn:schemas-microsoft-com:office:word" xmlns:w="http://schemas.openxmlformats.org/wordprocessingml/2006/main" xmlns:w14="http://schemas.microsoft.com/office/word/2010/wordml" xmlns:w15="http://schemas.microsoft.com/office/word/2012/wordml" xmlns:w16cex="http://schemas.microsoft.com/office/word/2018/wordml/cex" xmlns:w16cid="http://schemas.microsoft.com/office/word/2016/wordml/cid" xmlns:w16="http://schemas.microsoft.com/office/word/2018/wordml" xmlns:w16sdtdh="http://schemas.microsoft.com/office/word/2020/wordml/sdtdatahash" xmlns:w16se="http://schemas.microsoft.com/office/word/2015/wordml/symex" xmlns:wpg="http://schemas.microsoft.com/office/word/2010/wordprocessingGroup" xmlns:wpi="http://schemas.microsoft.com/office/word/2010/wordprocessingInk" xmlns:wne="http://schemas.microsoft.com/office/word/2006/wordml" xmlns:wps="http://schemas.microsoft.com/office/word/2010/wordprocessingShape" mc:Ignorable="w14 w15 w16se w16cid w16 w16cex w16sdtdh wp14">
+<w:footnotes xmlns:wpc="http://schemas.microsoft.com/office/word/2010/wordprocessingCanvas" xmlns:cx="http://schemas.microsoft.com/office/drawing/2014/chartex" xmlns:cx1="http://schemas.microsoft.com/office/drawing/2015/9/8/chartex" xmlns:cx2="http://schemas.microsoft.com/office/drawing/2015/10/21/chartex" xmlns:cx3="http://schemas.microsoft.com/office/drawing/2016/5/9/chartex" xmlns:cx4="http://schemas.microsoft.com/office/drawing/2016/5/10/chartex" xmlns:cx5="http://schemas.microsoft.com/office/drawing/2016/5/11/chartex" xmlns:cx6="http://schemas.microsoft.com/office/drawing/2016/5/12/chartex" xmlns:cx7="http://schemas.microsoft.com/office/drawing/2016/5/13/chartex" xmlns:cx8="http://schemas.microsoft.com/office/drawing/2016/5/14/chartex" xmlns:mc="http://schemas.openxmlformats.org/markup-compatibility/2006" xmlns:aink="http://schemas.microsoft.com/office/drawing/2016/ink" xmlns:am3d="http://schemas.microsoft.com/office/drawing/2017/model3d" xmlns:o="urn:schemas-microsoft-com:office:office" xmlns:oel="http://schemas.microsoft.com/office/2019/extlst" xmlns:r="http://schemas.openxmlformats.org/officeDocument/2006/relationships" xmlns:m="http://schemas.openxmlformats.org/officeDocument/2006/math" xmlns:v="urn:schemas-microsoft-com:vml" xmlns:wp14="http://schemas.microsoft.com/office/word/2010/wordprocessingDrawing" xmlns:wp="http://schemas.openxmlformats.org/drawingml/2006/wordprocessingDrawing" xmlns:w10="urn:schemas-microsoft-com:office:word" xmlns:w="http://schemas.openxmlformats.org/wordprocessingml/2006/main" xmlns:w14="http://schemas.microsoft.com/office/word/2010/wordml" xmlns:w15="http://schemas.microsoft.com/office/word/2012/wordml" xmlns:w16cex="http://schemas.microsoft.com/office/word/2018/wordml/cex" xmlns:w16cid="http://schemas.microsoft.com/office/word/2016/wordml/cid" xmlns:w16="http://schemas.microsoft.com/office/word/2018/wordml" xmlns:w16sdtdh="http://schemas.microsoft.com/office/word/2020/wordml/sdtdatahash" xmlns:w16se="http://schemas.microsoft.com/office/word/2015/wordml/symex" xmlns:wpg="http://schemas.microsoft.com/office/word/2010/wordprocessingGroup" xmlns:wpi="http://schemas.microsoft.com/office/word/2010/wordprocessingInk" xmlns:wne="http://schemas.microsoft.com/office/word/2006/wordml" xmlns:wps="http://schemas.microsoft.com/office/word/2010/wordprocessingShape" mc:Ignorable="w14 w15 w16se w16cid w16 w16cex w16sdtdh wp14">
   <w:footnote w:type="separator" w:id="-1">
     <w:p>
       <w:pPr>
@@ -11486,7 +11486,7 @@
 </file>
 
 <file path=word/header1.xml><?xml version="1.0" encoding="utf-8"?>
-<w:hdr xmlns:wpc="http://schemas.microsoft.com/office/word/2010/wordprocessingCanvas" xmlns:cx="http://schemas.microsoft.com/office/drawing/2014/chartex" xmlns:cx1="http://schemas.microsoft.com/office/drawing/2015/9/8/chartex" xmlns:cx2="http://schemas.microsoft.com/office/drawing/2015/10/21/chartex" xmlns:cx3="http://schemas.microsoft.com/office/drawing/2016/5/9/chartex" xmlns:cx4="http://schemas.microsoft.com/office/drawing/2016/5/10/chartex" xmlns:cx5="http://schemas.microsoft.com/office/drawing/2016/5/11/chartex" xmlns:cx6="http://schemas.microsoft.com/office/drawing/2016/5/12/chartex" xmlns:cx7="http://schemas.microsoft.com/office/drawing/2016/5/13/chartex" xmlns:cx8="http://schemas.microsoft.com/office/drawing/2016/5/14/chartex" xmlns:mc="http://schemas.openxmlformats.org/markup-compatibility/2006" xmlns:aink="http://schemas.microsoft.com/office/drawing/2016/ink" xmlns:am3d="http://schemas.microsoft.com/office/drawing/2017/model3d" xmlns:o="urn:schemas-microsoft-com:office:office" xmlns:r="http://schemas.openxmlformats.org/officeDocument/2006/relationships" xmlns:m="http://schemas.openxmlformats.org/officeDocument/2006/math" xmlns:v="urn:schemas-microsoft-com:vml" xmlns:wp14="http://schemas.microsoft.com/office/word/2010/wordprocessingDrawing" xmlns:wp="http://schemas.openxmlformats.org/drawingml/2006/wordprocessingDrawing" xmlns:w10="urn:schemas-microsoft-com:office:word" xmlns:w="http://schemas.openxmlformats.org/wordprocessingml/2006/main" xmlns:w14="http://schemas.microsoft.com/office/word/2010/wordml" xmlns:w15="http://schemas.microsoft.com/office/word/2012/wordml" xmlns:w16cex="http://schemas.microsoft.com/office/word/2018/wordml/cex" xmlns:w16cid="http://schemas.microsoft.com/office/word/2016/wordml/cid" xmlns:w16="http://schemas.microsoft.com/office/word/2018/wordml" xmlns:w16sdtdh="http://schemas.microsoft.com/office/word/2020/wordml/sdtdatahash" xmlns:w16se="http://schemas.microsoft.com/office/word/2015/wordml/symex" xmlns:wpg="http://schemas.microsoft.com/office/word/2010/wordprocessingGroup" xmlns:wpi="http://schemas.microsoft.com/office/word/2010/wordprocessingInk" xmlns:wne="http://schemas.microsoft.com/office/word/2006/wordml" xmlns:wps="http://schemas.microsoft.com/office/word/2010/wordprocessingShape" mc:Ignorable="w14 w15 w16se w16cid w16 w16cex w16sdtdh wp14">
+<w:hdr xmlns:wpc="http://schemas.microsoft.com/office/word/2010/wordprocessingCanvas" xmlns:cx="http://schemas.microsoft.com/office/drawing/2014/chartex" xmlns:cx1="http://schemas.microsoft.com/office/drawing/2015/9/8/chartex" xmlns:cx2="http://schemas.microsoft.com/office/drawing/2015/10/21/chartex" xmlns:cx3="http://schemas.microsoft.com/office/drawing/2016/5/9/chartex" xmlns:cx4="http://schemas.microsoft.com/office/drawing/2016/5/10/chartex" xmlns:cx5="http://schemas.microsoft.com/office/drawing/2016/5/11/chartex" xmlns:cx6="http://schemas.microsoft.com/office/drawing/2016/5/12/chartex" xmlns:cx7="http://schemas.microsoft.com/office/drawing/2016/5/13/chartex" xmlns:cx8="http://schemas.microsoft.com/office/drawing/2016/5/14/chartex" xmlns:mc="http://schemas.openxmlformats.org/markup-compatibility/2006" xmlns:aink="http://schemas.microsoft.com/office/drawing/2016/ink" xmlns:am3d="http://schemas.microsoft.com/office/drawing/2017/model3d" xmlns:o="urn:schemas-microsoft-com:office:office" xmlns:oel="http://schemas.microsoft.com/office/2019/extlst" xmlns:r="http://schemas.openxmlformats.org/officeDocument/2006/relationships" xmlns:m="http://schemas.openxmlformats.org/officeDocument/2006/math" xmlns:v="urn:schemas-microsoft-com:vml" xmlns:wp14="http://schemas.microsoft.com/office/word/2010/wordprocessingDrawing" xmlns:wp="http://schemas.openxmlformats.org/drawingml/2006/wordprocessingDrawing" xmlns:w10="urn:schemas-microsoft-com:office:word" xmlns:w="http://schemas.openxmlformats.org/wordprocessingml/2006/main" xmlns:w14="http://schemas.microsoft.com/office/word/2010/wordml" xmlns:w15="http://schemas.microsoft.com/office/word/2012/wordml" xmlns:w16cex="http://schemas.microsoft.com/office/word/2018/wordml/cex" xmlns:w16cid="http://schemas.microsoft.com/office/word/2016/wordml/cid" xmlns:w16="http://schemas.microsoft.com/office/word/2018/wordml" xmlns:w16sdtdh="http://schemas.microsoft.com/office/word/2020/wordml/sdtdatahash" xmlns:w16se="http://schemas.microsoft.com/office/word/2015/wordml/symex" xmlns:wpg="http://schemas.microsoft.com/office/word/2010/wordprocessingGroup" xmlns:wpi="http://schemas.microsoft.com/office/word/2010/wordprocessingInk" xmlns:wne="http://schemas.microsoft.com/office/word/2006/wordml" xmlns:wps="http://schemas.microsoft.com/office/word/2010/wordprocessingShape" mc:Ignorable="w14 w15 w16se w16cid w16 w16cex w16sdtdh wp14">
   <w:p>
     <w:pPr>
       <w:pStyle w:val="Header"/>
@@ -11497,7 +11497,7 @@
 </file>
 
 <file path=word/numbering.xml><?xml version="1.0" encoding="utf-8"?>
-<w:numbering xmlns:wpc="http://schemas.microsoft.com/office/word/2010/wordprocessingCanvas" xmlns:cx="http://schemas.microsoft.com/office/drawing/2014/chartex" xmlns:cx1="http://schemas.microsoft.com/office/drawing/2015/9/8/chartex" xmlns:cx2="http://schemas.microsoft.com/office/drawing/2015/10/21/chartex" xmlns:cx3="http://schemas.microsoft.com/office/drawing/2016/5/9/chartex" xmlns:cx4="http://schemas.microsoft.com/office/drawing/2016/5/10/chartex" xmlns:cx5="http://schemas.microsoft.com/office/drawing/2016/5/11/chartex" xmlns:cx6="http://schemas.microsoft.com/office/drawing/2016/5/12/chartex" xmlns:cx7="http://schemas.microsoft.com/office/drawing/2016/5/13/chartex" xmlns:cx8="http://schemas.microsoft.com/office/drawing/2016/5/14/chartex" xmlns:mc="http://schemas.openxmlformats.org/markup-compatibility/2006" xmlns:aink="http://schemas.microsoft.com/office/drawing/2016/ink" xmlns:am3d="http://schemas.microsoft.com/office/drawing/2017/model3d" xmlns:o="urn:schemas-microsoft-com:office:office" xmlns:r="http://schemas.openxmlformats.org/officeDocument/2006/relationships" xmlns:m="http://schemas.openxmlformats.org/officeDocument/2006/math" xmlns:v="urn:schemas-microsoft-com:vml" xmlns:wp14="http://schemas.microsoft.com/office/word/2010/wordprocessingDrawing" xmlns:wp="http://schemas.openxmlformats.org/drawingml/2006/wordprocessingDrawing" xmlns:w10="urn:schemas-microsoft-com:office:word" xmlns:w="http://schemas.openxmlformats.org/wordprocessingml/2006/main" xmlns:w14="http://schemas.microsoft.com/office/word/2010/wordml" xmlns:w15="http://schemas.microsoft.com/office/word/2012/wordml" xmlns:w16cex="http://schemas.microsoft.com/office/word/2018/wordml/cex" xmlns:w16cid="http://schemas.microsoft.com/office/word/2016/wordml/cid" xmlns:w16="http://schemas.microsoft.com/office/word/2018/wordml" xmlns:w16sdtdh="http://schemas.microsoft.com/office/word/2020/wordml/sdtdatahash" xmlns:w16se="http://schemas.microsoft.com/office/word/2015/wordml/symex" xmlns:wpg="http://schemas.microsoft.com/office/word/2010/wordprocessingGroup" xmlns:wpi="http://schemas.microsoft.com/office/word/2010/wordprocessingInk" xmlns:wne="http://schemas.microsoft.com/office/word/2006/wordml" xmlns:wps="http://schemas.microsoft.com/office/word/2010/wordprocessingShape" mc:Ignorable="w14 w15 w16se w16cid w16 w16cex w16sdtdh wp14">
+<w:numbering xmlns:wpc="http://schemas.microsoft.com/office/word/2010/wordprocessingCanvas" xmlns:cx="http://schemas.microsoft.com/office/drawing/2014/chartex" xmlns:cx1="http://schemas.microsoft.com/office/drawing/2015/9/8/chartex" xmlns:cx2="http://schemas.microsoft.com/office/drawing/2015/10/21/chartex" xmlns:cx3="http://schemas.microsoft.com/office/drawing/2016/5/9/chartex" xmlns:cx4="http://schemas.microsoft.com/office/drawing/2016/5/10/chartex" xmlns:cx5="http://schemas.microsoft.com/office/drawing/2016/5/11/chartex" xmlns:cx6="http://schemas.microsoft.com/office/drawing/2016/5/12/chartex" xmlns:cx7="http://schemas.microsoft.com/office/drawing/2016/5/13/chartex" xmlns:cx8="http://schemas.microsoft.com/office/drawing/2016/5/14/chartex" xmlns:mc="http://schemas.openxmlformats.org/markup-compatibility/2006" xmlns:aink="http://schemas.microsoft.com/office/drawing/2016/ink" xmlns:am3d="http://schemas.microsoft.com/office/drawing/2017/model3d" xmlns:o="urn:schemas-microsoft-com:office:office" xmlns:oel="http://schemas.microsoft.com/office/2019/extlst" xmlns:r="http://schemas.openxmlformats.org/officeDocument/2006/relationships" xmlns:m="http://schemas.openxmlformats.org/officeDocument/2006/math" xmlns:v="urn:schemas-microsoft-com:vml" xmlns:wp14="http://schemas.microsoft.com/office/word/2010/wordprocessingDrawing" xmlns:wp="http://schemas.openxmlformats.org/drawingml/2006/wordprocessingDrawing" xmlns:w10="urn:schemas-microsoft-com:office:word" xmlns:w="http://schemas.openxmlformats.org/wordprocessingml/2006/main" xmlns:w14="http://schemas.microsoft.com/office/word/2010/wordml" xmlns:w15="http://schemas.microsoft.com/office/word/2012/wordml" xmlns:w16cex="http://schemas.microsoft.com/office/word/2018/wordml/cex" xmlns:w16cid="http://schemas.microsoft.com/office/word/2016/wordml/cid" xmlns:w16="http://schemas.microsoft.com/office/word/2018/wordml" xmlns:w16sdtdh="http://schemas.microsoft.com/office/word/2020/wordml/sdtdatahash" xmlns:w16se="http://schemas.microsoft.com/office/word/2015/wordml/symex" xmlns:wpg="http://schemas.microsoft.com/office/word/2010/wordprocessingGroup" xmlns:wpi="http://schemas.microsoft.com/office/word/2010/wordprocessingInk" xmlns:wne="http://schemas.microsoft.com/office/word/2006/wordml" xmlns:wps="http://schemas.microsoft.com/office/word/2010/wordprocessingShape" mc:Ignorable="w14 w15 w16se w16cid w16 w16cex w16sdtdh wp14">
   <w:abstractNum w:abstractNumId="0" w15:restartNumberingAfterBreak="0">
     <w:nsid w:val="0B08739C"/>
     <w:multiLevelType w:val="hybridMultilevel"/>
@@ -12263,25 +12263,25 @@
       </w:rPr>
     </w:lvl>
   </w:abstractNum>
-  <w:num w:numId="1">
+  <w:num w:numId="1" w16cid:durableId="509298126">
     <w:abstractNumId w:val="2"/>
   </w:num>
-  <w:num w:numId="2">
+  <w:num w:numId="2" w16cid:durableId="729425855">
     <w:abstractNumId w:val="6"/>
   </w:num>
-  <w:num w:numId="3">
+  <w:num w:numId="3" w16cid:durableId="1805192967">
     <w:abstractNumId w:val="3"/>
   </w:num>
-  <w:num w:numId="4">
+  <w:num w:numId="4" w16cid:durableId="1984235174">
     <w:abstractNumId w:val="4"/>
   </w:num>
-  <w:num w:numId="5">
+  <w:num w:numId="5" w16cid:durableId="1549147937">
     <w:abstractNumId w:val="5"/>
   </w:num>
-  <w:num w:numId="6">
+  <w:num w:numId="6" w16cid:durableId="605695506">
     <w:abstractNumId w:val="0"/>
   </w:num>
-  <w:num w:numId="7">
+  <w:num w:numId="7" w16cid:durableId="2133818908">
     <w:abstractNumId w:val="1"/>
   </w:num>
   <w:numIdMacAtCleanup w:val="7"/>

</xml_diff>